<commit_message>
Formato para Métodos de Cálculo de Espacio en una Base de Datos
</commit_message>
<xml_diff>
--- a/Metodos_Calculo_Espacio_BD.docx
+++ b/Metodos_Calculo_Espacio_BD.docx
@@ -18,19 +18,14 @@
     <w:p/>
     <w:p>
       <w:r>
-        <w:t>“</w:t>
-      </w:r>
-      <w:r>
-        <w:t>El tamaño de la base de datos depende de su aplicación, así como del número de usuarios y elementos.</w:t>
-      </w:r>
-      <w:r>
-        <w:t>”</w:t>
+        <w:t>“El tamaño de la base de datos depende de su aplicación, así como del número de usuarios y elementos.”</w:t>
       </w:r>
       <w:sdt>
         <w:sdtPr>
           <w:id w:val="305511632"/>
           <w:citation/>
         </w:sdtPr>
+        <w:sdtEndPr/>
         <w:sdtContent>
           <w:r>
             <w:fldChar w:fldCharType="begin"/>
@@ -90,6 +85,7 @@
           <w:id w:val="786782485"/>
           <w:citation/>
         </w:sdtPr>
+        <w:sdtEndPr/>
         <w:sdtContent>
           <w:r>
             <w:fldChar w:fldCharType="begin"/>
@@ -242,13 +238,7 @@
         <w:rPr>
           <w:b/>
         </w:rPr>
-        <w:t>C</w:t>
-      </w:r>
-      <w:r>
-        <w:rPr>
-          <w:b/>
-        </w:rPr>
-        <w:t>alcular el tamaño de las tablas</w:t>
+        <w:t>Calcular el tamaño de las tablas</w:t>
       </w:r>
     </w:p>
     <w:p>
@@ -368,6 +358,8 @@
         </w:rPr>
         <w:br w:type="page"/>
       </w:r>
+      <w:bookmarkStart w:id="0" w:name="_GoBack"/>
+      <w:bookmarkEnd w:id="0"/>
     </w:p>
     <w:p>
       <w:pPr>
@@ -530,16 +522,7 @@
     </w:p>
     <w:p>
       <w:r>
-        <w:t>“</w:t>
-      </w:r>
-      <w:r>
-        <w:t xml:space="preserve">Si se está estimando el crecimiento de las tablas sobre una base de datos ya existente a la cual se le está realizando mantenimiento, la tarea es mucho más simple, en Oracle </w:t>
-      </w:r>
-      <w:r>
-        <w:t xml:space="preserve">por ejemplo, </w:t>
-      </w:r>
-      <w:r>
-        <w:t xml:space="preserve">existen </w:t>
+        <w:t xml:space="preserve">“Si se está estimando el crecimiento de las tablas sobre una base de datos ya existente a la cual se le está realizando mantenimiento, la tarea es mucho más simple, en Oracle por ejemplo, existen </w:t>
       </w:r>
       <w:proofErr w:type="spellStart"/>
       <w:r>
@@ -555,16 +538,14 @@
       </w:r>
       <w:proofErr w:type="spellEnd"/>
       <w:r>
-        <w:t xml:space="preserve"> en el paquete DBMS_SPACE , los cuales serán de utilidad.</w:t>
-      </w:r>
-      <w:r>
-        <w:t>”</w:t>
+        <w:t xml:space="preserve"> en el paquete DBMS_SPACE , los cuales serán de utilidad.”</w:t>
       </w:r>
       <w:sdt>
         <w:sdtPr>
           <w:id w:val="280541605"/>
           <w:citation/>
         </w:sdtPr>
+        <w:sdtEndPr/>
         <w:sdtContent>
           <w:r>
             <w:fldChar w:fldCharType="begin"/>
@@ -690,6 +671,7 @@
           <w:id w:val="-594097620"/>
           <w:citation/>
         </w:sdtPr>
+        <w:sdtEndPr/>
         <w:sdtContent>
           <w:r>
             <w:fldChar w:fldCharType="begin"/>
@@ -727,12 +709,7 @@
         <w:t xml:space="preserve"> mediante consultas a dicha base de datos, a sus transacciones y </w:t>
       </w:r>
       <w:r>
-        <w:t xml:space="preserve">datos estadísticos que se almacenan en tablas de información general y volumetría. </w:t>
-      </w:r>
-      <w:bookmarkStart w:id="0" w:name="_GoBack"/>
-      <w:bookmarkEnd w:id="0"/>
-      <w:r>
-        <w:t xml:space="preserve"> </w:t>
+        <w:t xml:space="preserve">datos estadísticos que se almacenan en tablas de información general y volumetría.  </w:t>
       </w:r>
       <w:r>
         <w:br w:type="page"/>
@@ -757,6 +734,10 @@
     <w:sdt>
       <w:sdtPr>
         <w:rPr>
+          <w:rFonts w:asciiTheme="minorHAnsi" w:eastAsiaTheme="minorHAnsi" w:hAnsiTheme="minorHAnsi" w:cstheme="minorBidi"/>
+          <w:color w:val="auto"/>
+          <w:sz w:val="22"/>
+          <w:szCs w:val="22"/>
           <w:lang w:val="es-ES"/>
         </w:rPr>
         <w:id w:val="-725914089"/>
@@ -767,10 +748,6 @@
       </w:sdtPr>
       <w:sdtEndPr>
         <w:rPr>
-          <w:rFonts w:asciiTheme="minorHAnsi" w:eastAsiaTheme="minorHAnsi" w:hAnsiTheme="minorHAnsi" w:cstheme="minorBidi"/>
-          <w:color w:val="auto"/>
-          <w:sz w:val="22"/>
-          <w:szCs w:val="22"/>
           <w:lang w:val="es-MX"/>
         </w:rPr>
       </w:sdtEndPr>
@@ -791,6 +768,7 @@
             <w:id w:val="-573587230"/>
             <w:bibliography/>
           </w:sdtPr>
+          <w:sdtEndPr/>
           <w:sdtContent>
             <w:p>
               <w:pPr>
@@ -918,6 +896,7 @@
     <w:p/>
     <w:sectPr>
       <w:headerReference w:type="default" r:id="rId8"/>
+      <w:footerReference w:type="default" r:id="rId9"/>
       <w:pgSz w:w="12240" w:h="15840"/>
       <w:pgMar w:top="1417" w:right="1701" w:bottom="1417" w:left="1701" w:header="708" w:footer="708" w:gutter="0"/>
       <w:cols w:space="708"/>
@@ -952,6 +931,163 @@
 </w:endnotes>
 </file>
 
+<file path=word/footer1.xml><?xml version="1.0" encoding="utf-8"?>
+<w:ftr xmlns:wpc="http://schemas.microsoft.com/office/word/2010/wordprocessingCanvas" xmlns:cx="http://schemas.microsoft.com/office/drawing/2014/chartex" xmlns:cx1="http://schemas.microsoft.com/office/drawing/2015/9/8/chartex" xmlns:cx2="http://schemas.microsoft.com/office/drawing/2015/10/21/chartex" xmlns:cx3="http://schemas.microsoft.com/office/drawing/2016/5/9/chartex" xmlns:cx4="http://schemas.microsoft.com/office/drawing/2016/5/10/chartex" xmlns:cx5="http://schemas.microsoft.com/office/drawing/2016/5/11/chartex" xmlns:cx6="http://schemas.microsoft.com/office/drawing/2016/5/12/chartex" xmlns:cx7="http://schemas.microsoft.com/office/drawing/2016/5/13/chartex" xmlns:cx8="http://schemas.microsoft.com/office/drawing/2016/5/14/chartex" xmlns:mc="http://schemas.openxmlformats.org/markup-compatibility/2006" xmlns:aink="http://schemas.microsoft.com/office/drawing/2016/ink" xmlns:am3d="http://schemas.microsoft.com/office/drawing/2017/model3d" xmlns:o="urn:schemas-microsoft-com:office:office" xmlns:r="http://schemas.openxmlformats.org/officeDocument/2006/relationships" xmlns:m="http://schemas.openxmlformats.org/officeDocument/2006/math" xmlns:v="urn:schemas-microsoft-com:vml" xmlns:wp14="http://schemas.microsoft.com/office/word/2010/wordprocessingDrawing" xmlns:wp="http://schemas.openxmlformats.org/drawingml/2006/wordprocessingDrawing" xmlns:w10="urn:schemas-microsoft-com:office:word" xmlns:w="http://schemas.openxmlformats.org/wordprocessingml/2006/main" xmlns:w14="http://schemas.microsoft.com/office/word/2010/wordml" xmlns:w15="http://schemas.microsoft.com/office/word/2012/wordml" xmlns:w16cid="http://schemas.microsoft.com/office/word/2016/wordml/cid" xmlns:w16se="http://schemas.microsoft.com/office/word/2015/wordml/symex" xmlns:wpg="http://schemas.microsoft.com/office/word/2010/wordprocessingGroup" xmlns:wpi="http://schemas.microsoft.com/office/word/2010/wordprocessingInk" xmlns:wne="http://schemas.microsoft.com/office/word/2006/wordml" xmlns:wps="http://schemas.microsoft.com/office/word/2010/wordprocessingShape" mc:Ignorable="w14 w15 w16se w16cid wp14">
+  <w:p>
+    <w:pPr>
+      <w:pStyle w:val="Piedepgina"/>
+    </w:pPr>
+    <w:r>
+      <w:rPr>
+        <w:noProof/>
+        <w:color w:val="4472C4" w:themeColor="accent1"/>
+      </w:rPr>
+      <mc:AlternateContent>
+        <mc:Choice Requires="wps">
+          <w:drawing>
+            <wp:anchor distT="0" distB="0" distL="114300" distR="114300" simplePos="0" relativeHeight="251659264" behindDoc="0" locked="0" layoutInCell="1" allowOverlap="1">
+              <wp:simplePos x="0" y="0"/>
+              <wp:positionH relativeFrom="page">
+                <wp:align>center</wp:align>
+              </wp:positionH>
+              <wp:positionV relativeFrom="page">
+                <wp:align>center</wp:align>
+              </wp:positionV>
+              <wp:extent cx="7364730" cy="9528810"/>
+              <wp:effectExtent l="0" t="0" r="26670" b="26670"/>
+              <wp:wrapNone/>
+              <wp:docPr id="452" name="Rectángulo 452"/>
+              <wp:cNvGraphicFramePr/>
+              <a:graphic xmlns:a="http://schemas.openxmlformats.org/drawingml/2006/main">
+                <a:graphicData uri="http://schemas.microsoft.com/office/word/2010/wordprocessingShape">
+                  <wps:wsp>
+                    <wps:cNvSpPr/>
+                    <wps:spPr>
+                      <a:xfrm>
+                        <a:off x="0" y="0"/>
+                        <a:ext cx="7364730" cy="9528810"/>
+                      </a:xfrm>
+                      <a:prstGeom prst="rect">
+                        <a:avLst/>
+                      </a:prstGeom>
+                      <a:noFill/>
+                      <a:ln w="15875">
+                        <a:solidFill>
+                          <a:schemeClr val="bg2">
+                            <a:lumMod val="50000"/>
+                          </a:schemeClr>
+                        </a:solidFill>
+                      </a:ln>
+                    </wps:spPr>
+                    <wps:style>
+                      <a:lnRef idx="2">
+                        <a:schemeClr val="accent1">
+                          <a:shade val="50000"/>
+                        </a:schemeClr>
+                      </a:lnRef>
+                      <a:fillRef idx="1">
+                        <a:schemeClr val="accent1"/>
+                      </a:fillRef>
+                      <a:effectRef idx="0">
+                        <a:schemeClr val="accent1"/>
+                      </a:effectRef>
+                      <a:fontRef idx="minor">
+                        <a:schemeClr val="lt1"/>
+                      </a:fontRef>
+                    </wps:style>
+                    <wps:bodyPr rot="0" spcFirstLastPara="0" vertOverflow="overflow" horzOverflow="overflow" vert="horz" wrap="square" lIns="91440" tIns="45720" rIns="91440" bIns="45720" numCol="1" spcCol="0" rtlCol="0" fromWordArt="0" anchor="ctr" anchorCtr="0" forceAA="0" compatLnSpc="1">
+                      <a:prstTxWarp prst="textNoShape">
+                        <a:avLst/>
+                      </a:prstTxWarp>
+                      <a:noAutofit/>
+                    </wps:bodyPr>
+                  </wps:wsp>
+                </a:graphicData>
+              </a:graphic>
+              <wp14:sizeRelH relativeFrom="page">
+                <wp14:pctWidth>95000</wp14:pctWidth>
+              </wp14:sizeRelH>
+              <wp14:sizeRelV relativeFrom="page">
+                <wp14:pctHeight>95000</wp14:pctHeight>
+              </wp14:sizeRelV>
+            </wp:anchor>
+          </w:drawing>
+        </mc:Choice>
+        <mc:Fallback>
+          <w:pict>
+            <v:rect w14:anchorId="03F1D8AD" id="Rectángulo 452" o:spid="_x0000_s1026" style="position:absolute;margin-left:0;margin-top:0;width:579.9pt;height:750.3pt;z-index:251659264;visibility:visible;mso-wrap-style:square;mso-width-percent:950;mso-height-percent:950;mso-wrap-distance-left:9pt;mso-wrap-distance-top:0;mso-wrap-distance-right:9pt;mso-wrap-distance-bottom:0;mso-position-horizontal:center;mso-position-horizontal-relative:page;mso-position-vertical:center;mso-position-vertical-relative:page;mso-width-percent:950;mso-height-percent:950;mso-width-relative:page;mso-height-relative:page;v-text-anchor:middle" o:gfxdata="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" filled="f" strokecolor="#747070 [1614]" strokeweight="1.25pt">
+              <w10:wrap anchorx="page" anchory="page"/>
+            </v:rect>
+          </w:pict>
+        </mc:Fallback>
+      </mc:AlternateContent>
+    </w:r>
+    <w:r>
+      <w:rPr>
+        <w:color w:val="4472C4" w:themeColor="accent1"/>
+        <w:lang w:val="es-ES"/>
+      </w:rPr>
+      <w:t xml:space="preserve"> </w:t>
+    </w:r>
+    <w:r>
+      <w:rPr>
+        <w:rFonts w:asciiTheme="majorHAnsi" w:eastAsiaTheme="majorEastAsia" w:hAnsiTheme="majorHAnsi" w:cstheme="majorBidi"/>
+        <w:color w:val="4472C4" w:themeColor="accent1"/>
+        <w:sz w:val="20"/>
+        <w:szCs w:val="20"/>
+        <w:lang w:val="es-ES"/>
+      </w:rPr>
+      <w:t xml:space="preserve">pág. </w:t>
+    </w:r>
+    <w:r>
+      <w:rPr>
+        <w:rFonts w:eastAsiaTheme="minorEastAsia"/>
+        <w:color w:val="4472C4" w:themeColor="accent1"/>
+        <w:sz w:val="20"/>
+        <w:szCs w:val="20"/>
+      </w:rPr>
+      <w:fldChar w:fldCharType="begin"/>
+    </w:r>
+    <w:r>
+      <w:rPr>
+        <w:color w:val="4472C4" w:themeColor="accent1"/>
+        <w:sz w:val="20"/>
+        <w:szCs w:val="20"/>
+      </w:rPr>
+      <w:instrText>PAGE    \* MERGEFORMAT</w:instrText>
+    </w:r>
+    <w:r>
+      <w:rPr>
+        <w:rFonts w:eastAsiaTheme="minorEastAsia"/>
+        <w:color w:val="4472C4" w:themeColor="accent1"/>
+        <w:sz w:val="20"/>
+        <w:szCs w:val="20"/>
+      </w:rPr>
+      <w:fldChar w:fldCharType="separate"/>
+    </w:r>
+    <w:r>
+      <w:rPr>
+        <w:rFonts w:asciiTheme="majorHAnsi" w:eastAsiaTheme="majorEastAsia" w:hAnsiTheme="majorHAnsi" w:cstheme="majorBidi"/>
+        <w:color w:val="4472C4" w:themeColor="accent1"/>
+        <w:sz w:val="20"/>
+        <w:szCs w:val="20"/>
+        <w:lang w:val="es-ES"/>
+      </w:rPr>
+      <w:t>2</w:t>
+    </w:r>
+    <w:r>
+      <w:rPr>
+        <w:rFonts w:asciiTheme="majorHAnsi" w:eastAsiaTheme="majorEastAsia" w:hAnsiTheme="majorHAnsi" w:cstheme="majorBidi"/>
+        <w:color w:val="4472C4" w:themeColor="accent1"/>
+        <w:sz w:val="20"/>
+        <w:szCs w:val="20"/>
+      </w:rPr>
+      <w:fldChar w:fldCharType="end"/>
+    </w:r>
+  </w:p>
+</w:ftr>
+</file>
+
 <file path=word/footnotes.xml><?xml version="1.0" encoding="utf-8"?>
 <w:footnotes xmlns:wpc="http://schemas.microsoft.com/office/word/2010/wordprocessingCanvas" xmlns:cx="http://schemas.microsoft.com/office/drawing/2014/chartex" xmlns:cx1="http://schemas.microsoft.com/office/drawing/2015/9/8/chartex" xmlns:cx2="http://schemas.microsoft.com/office/drawing/2015/10/21/chartex" xmlns:cx3="http://schemas.microsoft.com/office/drawing/2016/5/9/chartex" xmlns:cx4="http://schemas.microsoft.com/office/drawing/2016/5/10/chartex" xmlns:cx5="http://schemas.microsoft.com/office/drawing/2016/5/11/chartex" xmlns:cx6="http://schemas.microsoft.com/office/drawing/2016/5/12/chartex" xmlns:cx7="http://schemas.microsoft.com/office/drawing/2016/5/13/chartex" xmlns:cx8="http://schemas.microsoft.com/office/drawing/2016/5/14/chartex" xmlns:mc="http://schemas.openxmlformats.org/markup-compatibility/2006" xmlns:aink="http://schemas.microsoft.com/office/drawing/2016/ink" xmlns:am3d="http://schemas.microsoft.com/office/drawing/2017/model3d" xmlns:o="urn:schemas-microsoft-com:office:office" xmlns:r="http://schemas.openxmlformats.org/officeDocument/2006/relationships" xmlns:m="http://schemas.openxmlformats.org/officeDocument/2006/math" xmlns:v="urn:schemas-microsoft-com:vml" xmlns:wp14="http://schemas.microsoft.com/office/word/2010/wordprocessingDrawing" xmlns:wp="http://schemas.openxmlformats.org/drawingml/2006/wordprocessingDrawing" xmlns:w10="urn:schemas-microsoft-com:office:word" xmlns:w="http://schemas.openxmlformats.org/wordprocessingml/2006/main" xmlns:w14="http://schemas.microsoft.com/office/word/2010/wordml" xmlns:w15="http://schemas.microsoft.com/office/word/2012/wordml" xmlns:w16cid="http://schemas.microsoft.com/office/word/2016/wordml/cid" xmlns:w16se="http://schemas.microsoft.com/office/word/2015/wordml/symex" xmlns:wpg="http://schemas.microsoft.com/office/word/2010/wordprocessingGroup" xmlns:wpi="http://schemas.microsoft.com/office/word/2010/wordprocessingInk" xmlns:wne="http://schemas.microsoft.com/office/word/2006/wordml" xmlns:wps="http://schemas.microsoft.com/office/word/2010/wordprocessingShape" mc:Ignorable="w14 w15 w16se w16cid wp14">
   <w:footnote w:type="separator" w:id="-1">
@@ -1023,6 +1159,55 @@
       </w:rPr>
       <w:t>MATEMÁTICAS APLICADAS Y COMPUTACIÓN</w:t>
     </w:r>
+  </w:p>
+  <w:p>
+    <w:pPr>
+      <w:pStyle w:val="Encabezado"/>
+      <w:jc w:val="center"/>
+      <w:rPr>
+        <w:lang w:val="es-ES"/>
+      </w:rPr>
+    </w:pPr>
+  </w:p>
+  <w:p>
+    <w:pPr>
+      <w:pStyle w:val="Piedepgina"/>
+      <w:rPr>
+        <w:b/>
+        <w:lang w:val="es-ES"/>
+      </w:rPr>
+    </w:pPr>
+    <w:r>
+      <w:rPr>
+        <w:b/>
+        <w:lang w:val="es-ES"/>
+      </w:rPr>
+      <w:t xml:space="preserve">Alumno: Piña Guerrero Viviana </w:t>
+    </w:r>
+    <w:r>
+      <w:rPr>
+        <w:b/>
+        <w:lang w:val="es-ES"/>
+      </w:rPr>
+      <w:tab/>
+    </w:r>
+    <w:r>
+      <w:rPr>
+        <w:b/>
+        <w:lang w:val="es-ES"/>
+      </w:rPr>
+      <w:tab/>
+      <w:t>Fecha: 28-ago.-19</w:t>
+    </w:r>
+  </w:p>
+  <w:p>
+    <w:pPr>
+      <w:pStyle w:val="Encabezado"/>
+      <w:jc w:val="center"/>
+      <w:rPr>
+        <w:lang w:val="es-ES"/>
+      </w:rPr>
+    </w:pPr>
   </w:p>
 </w:hdr>
 </file>
@@ -1714,6 +1899,7 @@
   <w:style w:type="character" w:default="1" w:styleId="Fuentedeprrafopredeter">
     <w:name w:val="Default Paragraph Font"/>
     <w:uiPriority w:val="1"/>
+    <w:semiHidden/>
     <w:unhideWhenUsed/>
   </w:style>
   <w:style w:type="table" w:default="1" w:styleId="Tablanormal">
@@ -2215,7 +2401,7 @@
 </file>
 
 <file path=customXml/itemProps1.xml><?xml version="1.0" encoding="utf-8"?>
-<ds:datastoreItem xmlns:ds="http://schemas.openxmlformats.org/officeDocument/2006/customXml" ds:itemID="{DB0D3CA1-704C-45FB-BD20-F5B18DD73D97}">
+<ds:datastoreItem xmlns:ds="http://schemas.openxmlformats.org/officeDocument/2006/customXml" ds:itemID="{E0D95333-5EA9-40FC-9153-670A2F0FB831}">
   <ds:schemaRefs>
     <ds:schemaRef ds:uri="http://schemas.openxmlformats.org/officeDocument/2006/bibliography"/>
   </ds:schemaRefs>

</xml_diff>